<commit_message>
Update scenario acquisto e reso.docx
</commit_message>
<xml_diff>
--- a/Working Directory/scenario acquisto e reso.docx
+++ b/Working Directory/scenario acquisto e reso.docx
@@ -285,7 +285,15 @@
               <w:ind w:left="360"/>
             </w:pPr>
             <w:r>
-              <w:t>Carlo decide di acquistare il modello di felpa: “Levi’s Grey melange”, quindi seleziona la sua scelta;</w:t>
+              <w:t xml:space="preserve">Carlo decide di acquistare il modello di felpa: “Levi’s Grey </w:t>
+            </w:r>
+            <w:proofErr w:type="spellStart"/>
+            <w:r>
+              <w:t>melange</w:t>
+            </w:r>
+            <w:proofErr w:type="spellEnd"/>
+            <w:r>
+              <w:t>”, quindi seleziona la sua scelta;</w:t>
             </w:r>
           </w:p>
           <w:p>
@@ -423,7 +431,15 @@
               <w:t>c</w:t>
             </w:r>
             <w:r>
-              <w:t>ompletato l’acquisto da parte dell’utente, il sistema informa Giovanni, il magazziniere, che è stata acquistata una felpa della marca “Levi’s”, modello “Grey melange” e taglia “M”;</w:t>
+              <w:t xml:space="preserve">ompletato l’acquisto da parte dell’utente, il sistema informa Giovanni, il magazziniere, che è stata acquistata una felpa della marca “Levi’s”, modello “Grey </w:t>
+            </w:r>
+            <w:proofErr w:type="spellStart"/>
+            <w:r>
+              <w:t>melange</w:t>
+            </w:r>
+            <w:proofErr w:type="spellEnd"/>
+            <w:r>
+              <w:t>” e taglia “M”;</w:t>
             </w:r>
           </w:p>
           <w:p>
@@ -639,8 +655,6 @@
             <w:r>
               <w:t>i</w:t>
             </w:r>
-            <w:bookmarkStart w:id="0" w:name="_GoBack"/>
-            <w:bookmarkEnd w:id="0"/>
             <w:r>
               <w:t>nfine, Luca, il gestore marketing provvede a rimborsare Carlo con il metodo indicato da quest’ultimo.</w:t>
             </w:r>
@@ -648,11 +662,607 @@
         </w:tc>
       </w:tr>
     </w:tbl>
-    <w:p>
-      <w:pPr>
-        <w:pStyle w:val="Titolo2"/>
-      </w:pPr>
-    </w:p>
+    <w:p/>
+    <w:p/>
+    <w:p/>
+    <w:p/>
+    <w:p/>
+    <w:tbl>
+      <w:tblPr>
+        <w:tblStyle w:val="Grigliatabella"/>
+        <w:tblW w:w="0" w:type="auto"/>
+        <w:tblLayout w:type="fixed"/>
+        <w:tblLook w:val="06A0" w:firstRow="1" w:lastRow="0" w:firstColumn="1" w:lastColumn="0" w:noHBand="1" w:noVBand="1"/>
+      </w:tblPr>
+      <w:tblGrid>
+        <w:gridCol w:w="2256"/>
+        <w:gridCol w:w="6862"/>
+      </w:tblGrid>
+      <w:tr>
+        <w:trPr>
+          <w:trHeight w:val="800"/>
+        </w:trPr>
+        <w:tc>
+          <w:tcPr>
+            <w:tcW w:w="2256" w:type="dxa"/>
+          </w:tcPr>
+          <w:p/>
+          <w:p>
+            <w:r>
+              <w:t>Nome scenario</w:t>
+            </w:r>
+          </w:p>
+        </w:tc>
+        <w:tc>
+          <w:tcPr>
+            <w:tcW w:w="6862" w:type="dxa"/>
+          </w:tcPr>
+          <w:p>
+            <w:pPr>
+              <w:rPr>
+                <w:u w:val="single"/>
+              </w:rPr>
+            </w:pPr>
+          </w:p>
+          <w:p>
+            <w:pPr>
+              <w:rPr>
+                <w:u w:val="single"/>
+              </w:rPr>
+            </w:pPr>
+            <w:r>
+              <w:rPr>
+                <w:u w:val="single"/>
+              </w:rPr>
+              <w:t>Aggiornamento articoli nel catalogo</w:t>
+            </w:r>
+          </w:p>
+        </w:tc>
+      </w:tr>
+      <w:tr>
+        <w:trPr>
+          <w:trHeight w:val="800"/>
+        </w:trPr>
+        <w:tc>
+          <w:tcPr>
+            <w:tcW w:w="2256" w:type="dxa"/>
+          </w:tcPr>
+          <w:p/>
+          <w:p>
+            <w:r>
+              <w:t>Attori partecipanti</w:t>
+            </w:r>
+          </w:p>
+        </w:tc>
+        <w:tc>
+          <w:tcPr>
+            <w:tcW w:w="6862" w:type="dxa"/>
+          </w:tcPr>
+          <w:p/>
+          <w:p>
+            <w:pPr>
+              <w:rPr>
+                <w:u w:val="single"/>
+              </w:rPr>
+            </w:pPr>
+            <w:r>
+              <w:rPr>
+                <w:u w:val="single"/>
+              </w:rPr>
+              <w:t>Giovanni: magazziniere e Luca: gestore marketing</w:t>
+            </w:r>
+          </w:p>
+          <w:p/>
+        </w:tc>
+      </w:tr>
+      <w:tr>
+        <w:tc>
+          <w:tcPr>
+            <w:tcW w:w="2256" w:type="dxa"/>
+          </w:tcPr>
+          <w:p>
+            <w:r>
+              <w:t>Flusso di eventi</w:t>
+            </w:r>
+          </w:p>
+        </w:tc>
+        <w:tc>
+          <w:tcPr>
+            <w:tcW w:w="6862" w:type="dxa"/>
+          </w:tcPr>
+          <w:p>
+            <w:pPr>
+              <w:pStyle w:val="Paragrafoelenco"/>
+              <w:numPr>
+                <w:ilvl w:val="0"/>
+                <w:numId w:val="1"/>
+              </w:numPr>
+              <w:ind w:left="360"/>
+            </w:pPr>
+            <w:r>
+              <w:t xml:space="preserve">Un fornitore consegna presso il magazzino 100 jeans modello </w:t>
+            </w:r>
+            <w:r>
+              <w:rPr>
+                <w:i/>
+                <w:iCs/>
+              </w:rPr>
+              <w:t xml:space="preserve">413 </w:t>
+            </w:r>
+            <w:proofErr w:type="spellStart"/>
+            <w:r>
+              <w:rPr>
+                <w:i/>
+                <w:iCs/>
+              </w:rPr>
+              <w:t>slim</w:t>
+            </w:r>
+            <w:proofErr w:type="spellEnd"/>
+            <w:r>
+              <w:rPr>
+                <w:i/>
+                <w:iCs/>
+              </w:rPr>
+              <w:t xml:space="preserve"> </w:t>
+            </w:r>
+            <w:proofErr w:type="spellStart"/>
+            <w:r>
+              <w:rPr>
+                <w:i/>
+                <w:iCs/>
+              </w:rPr>
+              <w:t>fit</w:t>
+            </w:r>
+            <w:proofErr w:type="spellEnd"/>
+            <w:r>
+              <w:rPr>
+                <w:i/>
+                <w:iCs/>
+              </w:rPr>
+              <w:t xml:space="preserve"> </w:t>
+            </w:r>
+            <w:r>
+              <w:t xml:space="preserve">della marca </w:t>
+            </w:r>
+            <w:r>
+              <w:rPr>
+                <w:i/>
+                <w:iCs/>
+              </w:rPr>
+              <w:t xml:space="preserve">Tommy </w:t>
+            </w:r>
+            <w:proofErr w:type="spellStart"/>
+            <w:r>
+              <w:rPr>
+                <w:i/>
+                <w:iCs/>
+              </w:rPr>
+              <w:t>Hilfiger</w:t>
+            </w:r>
+            <w:proofErr w:type="spellEnd"/>
+            <w:r>
+              <w:t xml:space="preserve">, 20 per ognuna delle taglie </w:t>
+            </w:r>
+            <w:r>
+              <w:rPr>
+                <w:i/>
+                <w:iCs/>
+              </w:rPr>
+              <w:t>44, 46, 48, 50, 52</w:t>
+            </w:r>
+            <w:r>
+              <w:rPr>
+                <w:i/>
+                <w:iCs/>
+              </w:rPr>
+              <w:t>;</w:t>
+            </w:r>
+          </w:p>
+          <w:p>
+            <w:pPr>
+              <w:pStyle w:val="Paragrafoelenco"/>
+              <w:numPr>
+                <w:ilvl w:val="0"/>
+                <w:numId w:val="1"/>
+              </w:numPr>
+              <w:ind w:left="360"/>
+            </w:pPr>
+            <w:r>
+              <w:t>Giovanni deve sistemarli nel magazzino e quindi provvede</w:t>
+            </w:r>
+            <w:r>
+              <w:t>re</w:t>
+            </w:r>
+            <w:r>
+              <w:t xml:space="preserve"> ad aggiornare il database incrementando le scorte del prodotto se è già presente nel sistema o </w:t>
+            </w:r>
+            <w:r>
+              <w:t>inserire un nuovo prodotto;</w:t>
+            </w:r>
+          </w:p>
+          <w:p>
+            <w:pPr>
+              <w:pStyle w:val="Paragrafoelenco"/>
+              <w:numPr>
+                <w:ilvl w:val="0"/>
+                <w:numId w:val="1"/>
+              </w:numPr>
+              <w:ind w:left="360"/>
+            </w:pPr>
+            <w:r>
+              <w:t>Giovanni accede alla propria area del sito inserendo le credenziali;</w:t>
+            </w:r>
+          </w:p>
+          <w:p>
+            <w:pPr>
+              <w:pStyle w:val="Paragrafoelenco"/>
+              <w:numPr>
+                <w:ilvl w:val="0"/>
+                <w:numId w:val="1"/>
+              </w:numPr>
+              <w:ind w:left="360"/>
+            </w:pPr>
+            <w:r>
+              <w:t>a questo punto il magazziniere controlla i prodotti presenti dove non compare un articolo con i dettagli sopra evidenziati;</w:t>
+            </w:r>
+          </w:p>
+          <w:p>
+            <w:pPr>
+              <w:pStyle w:val="Paragrafoelenco"/>
+              <w:numPr>
+                <w:ilvl w:val="0"/>
+                <w:numId w:val="1"/>
+              </w:numPr>
+              <w:ind w:left="360"/>
+            </w:pPr>
+            <w:r>
+              <w:t xml:space="preserve">il sito mostra una sezione dedicata ai magazzinieri, dalla quale Giovanni può scegliere di </w:t>
+            </w:r>
+            <w:r>
+              <w:rPr>
+                <w:i/>
+                <w:iCs/>
+              </w:rPr>
+              <w:t>Inserire un nuovo articolo</w:t>
+            </w:r>
+            <w:r>
+              <w:rPr>
+                <w:i/>
+                <w:iCs/>
+              </w:rPr>
+              <w:t xml:space="preserve"> o cercare un articolo esistente;</w:t>
+            </w:r>
+          </w:p>
+          <w:p>
+            <w:pPr>
+              <w:pStyle w:val="Paragrafoelenco"/>
+              <w:numPr>
+                <w:ilvl w:val="0"/>
+                <w:numId w:val="1"/>
+              </w:numPr>
+              <w:ind w:left="360"/>
+            </w:pPr>
+            <w:r>
+              <w:t>Giovanni seleziona la prima scelta e il sito invita l’utente a inserire i dati richiesti;</w:t>
+            </w:r>
+          </w:p>
+          <w:p>
+            <w:pPr>
+              <w:pStyle w:val="Paragrafoelenco"/>
+              <w:numPr>
+                <w:ilvl w:val="0"/>
+                <w:numId w:val="1"/>
+              </w:numPr>
+              <w:ind w:left="360"/>
+            </w:pPr>
+            <w:r>
+              <w:t xml:space="preserve">il magazziniere prende uno dei 100 jeans </w:t>
+            </w:r>
+            <w:r>
+              <w:t xml:space="preserve">e inserisce le informazioni: </w:t>
+            </w:r>
+            <w:r>
+              <w:rPr>
+                <w:i/>
+                <w:iCs/>
+              </w:rPr>
+              <w:t>codice prodotto, descrizione, marca, modello, taglia, colore, quantità, categoria</w:t>
+            </w:r>
+            <w:r>
+              <w:rPr>
+                <w:i/>
+                <w:iCs/>
+              </w:rPr>
+              <w:t>(</w:t>
+            </w:r>
+            <w:r>
+              <w:rPr>
+                <w:b/>
+                <w:bCs/>
+                <w:i/>
+                <w:iCs/>
+              </w:rPr>
+              <w:t>abbigliamento uomo</w:t>
+            </w:r>
+            <w:r>
+              <w:rPr>
+                <w:b/>
+                <w:bCs/>
+                <w:i/>
+                <w:iCs/>
+              </w:rPr>
+              <w:t xml:space="preserve">, </w:t>
+            </w:r>
+            <w:r>
+              <w:rPr>
+                <w:i/>
+                <w:iCs/>
+              </w:rPr>
+              <w:t>scelta tra</w:t>
+            </w:r>
+            <w:r>
+              <w:rPr>
+                <w:i/>
+                <w:iCs/>
+              </w:rPr>
+              <w:t xml:space="preserve">: </w:t>
+            </w:r>
+            <w:r>
+              <w:rPr>
+                <w:i/>
+                <w:iCs/>
+              </w:rPr>
+              <w:t>abbigliamento uomo, donna o accessori)</w:t>
+            </w:r>
+            <w:r>
+              <w:rPr>
+                <w:i/>
+                <w:iCs/>
+              </w:rPr>
+              <w:t>, tipo(</w:t>
+            </w:r>
+            <w:r>
+              <w:rPr>
+                <w:b/>
+                <w:bCs/>
+                <w:i/>
+                <w:iCs/>
+              </w:rPr>
+              <w:t>jeans</w:t>
+            </w:r>
+            <w:r>
+              <w:rPr>
+                <w:i/>
+                <w:iCs/>
+              </w:rPr>
+              <w:t>, scelto tra:</w:t>
+            </w:r>
+            <w:r>
+              <w:rPr>
+                <w:i/>
+                <w:iCs/>
+              </w:rPr>
+              <w:t xml:space="preserve"> giacche, jeans, camicie, intimo, t-shirt e felpe, cappotti e pantaloni) e foto;</w:t>
+            </w:r>
+          </w:p>
+          <w:p>
+            <w:pPr>
+              <w:pStyle w:val="Paragrafoelenco"/>
+              <w:numPr>
+                <w:ilvl w:val="0"/>
+                <w:numId w:val="1"/>
+              </w:numPr>
+              <w:ind w:left="360"/>
+            </w:pPr>
+            <w:r>
+              <w:t>una volta compilati i dati, Giovanni li conferma inserendo il prodotto nel catalogo;</w:t>
+            </w:r>
+          </w:p>
+          <w:p>
+            <w:pPr>
+              <w:pStyle w:val="Paragrafoelenco"/>
+              <w:numPr>
+                <w:ilvl w:val="0"/>
+                <w:numId w:val="1"/>
+              </w:numPr>
+              <w:ind w:left="360"/>
+            </w:pPr>
+            <w:r>
+              <w:t>la procedura ovviamente è analoga per qualsiasi prodotto si voglia inserire nel catalogo, in questo caso il magazziniere</w:t>
+            </w:r>
+            <w:r>
+              <w:t xml:space="preserve"> ripeterà</w:t>
+            </w:r>
+            <w:r>
+              <w:t xml:space="preserve"> 5 volte</w:t>
+            </w:r>
+            <w:r>
+              <w:t xml:space="preserve"> l’operazione</w:t>
+            </w:r>
+            <w:r>
+              <w:t xml:space="preserve"> indicando come quantità: </w:t>
+            </w:r>
+            <w:r>
+              <w:rPr>
+                <w:i/>
+                <w:iCs/>
+              </w:rPr>
+              <w:t xml:space="preserve">20 </w:t>
+            </w:r>
+            <w:r>
+              <w:t xml:space="preserve">e scegliendo la taglia tra: </w:t>
+            </w:r>
+            <w:r>
+              <w:rPr>
+                <w:i/>
+                <w:iCs/>
+              </w:rPr>
+              <w:t>44, 46, 48, 50, 52</w:t>
+            </w:r>
+            <w:r>
+              <w:rPr>
+                <w:i/>
+                <w:iCs/>
+              </w:rPr>
+              <w:t>;</w:t>
+            </w:r>
+          </w:p>
+          <w:p>
+            <w:pPr>
+              <w:pStyle w:val="Paragrafoelenco"/>
+              <w:numPr>
+                <w:ilvl w:val="0"/>
+                <w:numId w:val="1"/>
+              </w:numPr>
+              <w:ind w:left="360"/>
+            </w:pPr>
+            <w:r>
+              <w:t xml:space="preserve">completata l’operazione il magazziniere viene reindirizzato alla pagina iniziale dove seleziona la seconda scelta </w:t>
+            </w:r>
+            <w:r>
+              <w:rPr>
+                <w:i/>
+                <w:iCs/>
+              </w:rPr>
+              <w:t>“cerca un articolo esistente”</w:t>
+            </w:r>
+            <w:r>
+              <w:rPr>
+                <w:i/>
+                <w:iCs/>
+              </w:rPr>
+              <w:t xml:space="preserve"> </w:t>
+            </w:r>
+            <w:r>
+              <w:t>e quindi verifica che le informazioni inserite precedentemente siano corrette;</w:t>
+            </w:r>
+          </w:p>
+          <w:p>
+            <w:pPr>
+              <w:pStyle w:val="Paragrafoelenco"/>
+              <w:numPr>
+                <w:ilvl w:val="0"/>
+                <w:numId w:val="1"/>
+              </w:numPr>
+              <w:ind w:left="360"/>
+            </w:pPr>
+            <w:r>
+              <w:t>in seguito all’inserimento di un nuovo articolo nel catalogo, Luca, il gestore marketing, viene informato di un nuovo prodotto presente nel sistema che ha bisogno di essere etichettato con un prezzo di vendita;</w:t>
+            </w:r>
+          </w:p>
+          <w:p>
+            <w:pPr>
+              <w:pStyle w:val="Paragrafoelenco"/>
+              <w:numPr>
+                <w:ilvl w:val="0"/>
+                <w:numId w:val="1"/>
+              </w:numPr>
+              <w:ind w:left="360"/>
+            </w:pPr>
+            <w:r>
+              <w:t>Luca accede al sistema con le sue credenziali;</w:t>
+            </w:r>
+          </w:p>
+          <w:p>
+            <w:pPr>
+              <w:pStyle w:val="Paragrafoelenco"/>
+              <w:numPr>
+                <w:ilvl w:val="0"/>
+                <w:numId w:val="1"/>
+              </w:numPr>
+              <w:ind w:left="360"/>
+            </w:pPr>
+            <w:r>
+              <w:t>i</w:t>
+            </w:r>
+            <w:r>
+              <w:t xml:space="preserve">l sito web mostra una schermata con due opzioni: </w:t>
+            </w:r>
+            <w:r>
+              <w:rPr>
+                <w:i/>
+                <w:iCs/>
+              </w:rPr>
+              <w:t>Cerca prodotto o Cerca ordine;</w:t>
+            </w:r>
+          </w:p>
+          <w:p>
+            <w:pPr>
+              <w:pStyle w:val="Paragrafoelenco"/>
+              <w:numPr>
+                <w:ilvl w:val="0"/>
+                <w:numId w:val="1"/>
+              </w:numPr>
+              <w:ind w:left="360"/>
+            </w:pPr>
+            <w:r>
+              <w:t>Luca seleziona la prima scelta e inserisce il codice dell’articolo che vuole visualizzare, quindi il codice che gli è stato comunicato precedentemente da Giovanni;</w:t>
+            </w:r>
+          </w:p>
+          <w:p>
+            <w:pPr>
+              <w:pStyle w:val="Paragrafoelenco"/>
+              <w:numPr>
+                <w:ilvl w:val="0"/>
+                <w:numId w:val="1"/>
+              </w:numPr>
+              <w:ind w:left="360"/>
+            </w:pPr>
+            <w:r>
+              <w:t xml:space="preserve">confermato il codice, il sito mostra il prodotto con le relative informazioni e tre campi da compilare: </w:t>
+            </w:r>
+            <w:r>
+              <w:rPr>
+                <w:i/>
+                <w:iCs/>
+              </w:rPr>
+              <w:t>prezzo di vendita, IVA e un eventuale sconto promozionale da applicare;</w:t>
+            </w:r>
+          </w:p>
+          <w:p>
+            <w:pPr>
+              <w:pStyle w:val="Paragrafoelenco"/>
+              <w:numPr>
+                <w:ilvl w:val="0"/>
+                <w:numId w:val="1"/>
+              </w:numPr>
+              <w:ind w:left="360"/>
+            </w:pPr>
+            <w:r>
+              <w:t xml:space="preserve">Luca inserisce 70.00 </w:t>
+            </w:r>
+            <w:r>
+              <w:rPr>
+                <w:rFonts w:cstheme="minorHAnsi"/>
+              </w:rPr>
+              <w:t>€ come prezzo, 22% come IVA e non applica sconti promozionali, conferma i dati rende</w:t>
+            </w:r>
+            <w:r>
+              <w:rPr>
+                <w:rFonts w:cstheme="minorHAnsi"/>
+              </w:rPr>
+              <w:t>ndo</w:t>
+            </w:r>
+            <w:r>
+              <w:rPr>
+                <w:rFonts w:cstheme="minorHAnsi"/>
+              </w:rPr>
+              <w:t xml:space="preserve"> disponibile e </w:t>
+            </w:r>
+            <w:r>
+              <w:rPr>
+                <w:rFonts w:cstheme="minorHAnsi"/>
+              </w:rPr>
+              <w:lastRenderedPageBreak/>
+              <w:t xml:space="preserve">visualizzabile ai clienti il prodotto con tutte le informazioni necessarie per poter effettuare un acquisto. </w:t>
+            </w:r>
+            <w:bookmarkStart w:id="0" w:name="_GoBack"/>
+            <w:bookmarkEnd w:id="0"/>
+          </w:p>
+        </w:tc>
+      </w:tr>
+    </w:tbl>
+    <w:p/>
     <w:sectPr>
       <w:pgSz w:w="11906" w:h="16838"/>
       <w:pgMar w:top="1440" w:right="1440" w:bottom="1440" w:left="1440" w:header="720" w:footer="720" w:gutter="0"/>
@@ -1154,11 +1764,14 @@
     <w:lsdException w:name="Table 3D effects 3" w:semiHidden="1" w:unhideWhenUsed="1"/>
     <w:lsdException w:name="Table Contemporary" w:semiHidden="1" w:unhideWhenUsed="1"/>
     <w:lsdException w:name="Table Elegant" w:semiHidden="1" w:unhideWhenUsed="1"/>
+    <w:lsdException w:name="Table Professional" w:semiHidden="1" w:unhideWhenUsed="1"/>
     <w:lsdException w:name="Table Subtle 1" w:semiHidden="1" w:unhideWhenUsed="1"/>
     <w:lsdException w:name="Table Subtle 2" w:semiHidden="1" w:unhideWhenUsed="1"/>
+    <w:lsdException w:name="Table Web 1" w:semiHidden="1" w:unhideWhenUsed="1"/>
+    <w:lsdException w:name="Table Web 2" w:semiHidden="1" w:unhideWhenUsed="1"/>
     <w:lsdException w:name="Table Web 3" w:semiHidden="1" w:unhideWhenUsed="1"/>
     <w:lsdException w:name="Balloon Text" w:semiHidden="1" w:unhideWhenUsed="1"/>
-    <w:lsdException w:name="Table Grid" w:uiPriority="39"/>
+    <w:lsdException w:name="Table Grid" w:uiPriority="59"/>
     <w:lsdException w:name="Table Theme" w:semiHidden="1" w:unhideWhenUsed="1"/>
     <w:lsdException w:name="Placeholder Text" w:semiHidden="1"/>
     <w:lsdException w:name="No Spacing" w:uiPriority="1" w:qFormat="1"/>

</xml_diff>